<commit_message>
small update dsk infodoc
</commit_message>
<xml_diff>
--- a/docs/infoblatt_teilnehmer_checkin_dsk18_v01.docx
+++ b/docs/infoblatt_teilnehmer_checkin_dsk18_v01.docx
@@ -674,7 +674,12 @@
       </w:r>
       <w:proofErr w:type="spellEnd"/>
       <w:r>
-        <w:t xml:space="preserve"> gemacht habt und das Tutorial durchgespielt habt, dann könnt ihr euch schon </w:t>
+        <w:t xml:space="preserve"> gemacht </w:t>
+      </w:r>
+      <w:bookmarkStart w:id="0" w:name="_GoBack"/>
+      <w:bookmarkEnd w:id="0"/>
+      <w:r>
+        <w:t xml:space="preserve">und das Tutorial durchgespielt habt, dann könnt ihr euch schon </w:t>
       </w:r>
       <w:r>
         <w:rPr>
@@ -1106,8 +1111,6 @@
       <w:r>
         <w:br/>
       </w:r>
-      <w:bookmarkStart w:id="0" w:name="_GoBack"/>
-      <w:bookmarkEnd w:id="0"/>
     </w:p>
     <w:p>
       <w:pPr>
@@ -1855,6 +1858,7 @@
     <w:lsdException w:name="HTML Sample" w:semiHidden="1" w:unhideWhenUsed="1"/>
     <w:lsdException w:name="HTML Typewriter" w:semiHidden="1" w:unhideWhenUsed="1"/>
     <w:lsdException w:name="HTML Variable" w:semiHidden="1" w:unhideWhenUsed="1"/>
+    <w:lsdException w:name="Normal Table" w:semiHidden="1" w:unhideWhenUsed="1"/>
     <w:lsdException w:name="annotation subject" w:semiHidden="1" w:unhideWhenUsed="1"/>
     <w:lsdException w:name="No List" w:semiHidden="1" w:unhideWhenUsed="1"/>
     <w:lsdException w:name="Outline List 1" w:semiHidden="1" w:unhideWhenUsed="1"/>
@@ -1898,8 +1902,10 @@
     <w:lsdException w:name="Table Elegant" w:semiHidden="1" w:unhideWhenUsed="1"/>
     <w:lsdException w:name="Table Professional" w:semiHidden="1" w:unhideWhenUsed="1"/>
     <w:lsdException w:name="Table Subtle 1" w:semiHidden="1" w:unhideWhenUsed="1"/>
+    <w:lsdException w:name="Table Subtle 2" w:semiHidden="1" w:unhideWhenUsed="1"/>
     <w:lsdException w:name="Table Web 1" w:semiHidden="1" w:unhideWhenUsed="1"/>
     <w:lsdException w:name="Table Web 2" w:semiHidden="1" w:unhideWhenUsed="1"/>
+    <w:lsdException w:name="Table Web 3" w:semiHidden="1" w:unhideWhenUsed="1"/>
     <w:lsdException w:name="Balloon Text" w:semiHidden="1" w:unhideWhenUsed="1"/>
     <w:lsdException w:name="Table Grid" w:uiPriority="39"/>
     <w:lsdException w:name="Table Theme" w:semiHidden="1" w:unhideWhenUsed="1"/>

</xml_diff>